<commit_message>
I edited my resume and added some quality of life changes
</commit_message>
<xml_diff>
--- a/Resume(Spring2021).docx
+++ b/Resume(Spring2021).docx
@@ -109,18 +109,45 @@
       <w:r>
         <w:rPr>
           <w:rFonts w:ascii="Abadi" w:hAnsi="Abadi" w:cs="Biome"/>
+          <w:b/>
+          <w:bCs/>
           <w:sz w:val="20"/>
           <w:szCs w:val="20"/>
         </w:rPr>
-        <w:t xml:space="preserve">: </w:t>
-      </w:r>
-      <w:hyperlink r:id="rId6">
+        <w:t xml:space="preserve"> and Website:</w:t>
+      </w:r>
+      <w:r>
+        <w:rPr>
+          <w:rFonts w:ascii="Abadi" w:hAnsi="Abadi" w:cs="Biome"/>
+          <w:sz w:val="20"/>
+          <w:szCs w:val="20"/>
+        </w:rPr>
+        <w:t xml:space="preserve"> </w:t>
+      </w:r>
+      <w:hyperlink r:id="rId6" w:history="1">
         <w:r>
           <w:rPr>
-            <w:rStyle w:val="ListLabel19"/>
-            <w:color w:val="0070C0"/>
+            <w:rStyle w:val="Hyperlink"/>
+            <w:sz w:val="20"/>
+            <w:szCs w:val="20"/>
           </w:rPr>
-          <w:t>https://github.com/tfh0007</w:t>
+          <w:t>https://thomash</w:t>
+        </w:r>
+        <w:r>
+          <w:rPr>
+            <w:rStyle w:val="Hyperlink"/>
+            <w:sz w:val="20"/>
+            <w:szCs w:val="20"/>
+          </w:rPr>
+          <w:t>a</w:t>
+        </w:r>
+        <w:r>
+          <w:rPr>
+            <w:rStyle w:val="Hyperlink"/>
+            <w:sz w:val="20"/>
+            <w:szCs w:val="20"/>
+          </w:rPr>
+          <w:t>nsknecht.com</w:t>
         </w:r>
       </w:hyperlink>
       <w:r>
@@ -892,8 +919,6 @@
         <w:t xml:space="preserve"> PROJECTS</w:t>
       </w:r>
     </w:p>
-    <w:bookmarkEnd w:id="4"/>
-    <w:bookmarkEnd w:id="5"/>
     <w:p>
       <w:pPr>
         <w:tabs>
@@ -902,60 +927,83 @@
         <w:spacing w:before="120" w:after="0" w:line="276" w:lineRule="auto"/>
         <w:rPr>
           <w:rFonts w:cstheme="minorHAnsi"/>
-        </w:rPr>
-      </w:pPr>
+          <w:b/>
+          <w:bCs/>
+        </w:rPr>
+      </w:pPr>
+      <w:bookmarkStart w:id="6" w:name="OLE_LINK3"/>
+      <w:bookmarkStart w:id="7" w:name="OLE_LINK4"/>
+      <w:bookmarkEnd w:id="4"/>
+      <w:bookmarkEnd w:id="5"/>
       <w:r>
         <w:rPr>
           <w:rFonts w:ascii="Abadi" w:hAnsi="Abadi" w:cstheme="minorHAnsi"/>
           <w:b/>
           <w:bCs/>
-        </w:rPr>
-        <w:t>Air Traffic Controller Application</w:t>
+          <w:color w:val="000000" w:themeColor="text1"/>
+        </w:rPr>
+        <w:t>Thomas Hansknecht Website</w:t>
       </w:r>
       <w:r>
         <w:rPr>
           <w:rFonts w:ascii="Abadi" w:hAnsi="Abadi" w:cstheme="minorHAnsi"/>
           <w:b/>
           <w:bCs/>
-        </w:rPr>
-        <w:t>, Course</w:t>
+          <w:color w:val="000000" w:themeColor="text1"/>
+        </w:rPr>
+        <w:t xml:space="preserve">, </w:t>
       </w:r>
       <w:r>
         <w:rPr>
           <w:rFonts w:ascii="Abadi" w:hAnsi="Abadi" w:cstheme="minorHAnsi"/>
           <w:b/>
           <w:bCs/>
-        </w:rPr>
-        <w:t>:</w:t>
+          <w:color w:val="000000" w:themeColor="text1"/>
+        </w:rPr>
+        <w:t>Auburn</w:t>
       </w:r>
       <w:r>
         <w:rPr>
           <w:rFonts w:ascii="Abadi" w:hAnsi="Abadi" w:cstheme="minorHAnsi"/>
           <w:b/>
           <w:bCs/>
-        </w:rPr>
-        <w:t xml:space="preserve"> Software Modeling and Design</w:t>
-      </w:r>
-      <w:r>
-        <w:rPr>
-          <w:rFonts w:cstheme="minorHAnsi"/>
+          <w:color w:val="000000" w:themeColor="text1"/>
+        </w:rPr>
+        <w:t xml:space="preserve"> A</w:t>
+      </w:r>
+      <w:r>
+        <w:rPr>
+          <w:rFonts w:ascii="Abadi" w:hAnsi="Abadi" w:cstheme="minorHAnsi"/>
           <w:b/>
           <w:bCs/>
+          <w:color w:val="000000" w:themeColor="text1"/>
+        </w:rPr>
+        <w:t>L</w:t>
+      </w:r>
+      <w:r>
+        <w:rPr>
+          <w:rFonts w:cstheme="minorHAnsi"/>
+          <w:b/>
+          <w:bCs/>
         </w:rPr>
         <w:tab/>
       </w:r>
       <w:r>
         <w:rPr>
           <w:rFonts w:cstheme="minorHAnsi"/>
-        </w:rPr>
-        <w:t>January</w:t>
-      </w:r>
-      <w:r>
-        <w:rPr>
-          <w:rFonts w:cstheme="minorHAnsi"/>
+          <w:bCs/>
+        </w:rPr>
+        <w:t>May 2021</w:t>
+      </w:r>
+      <w:r>
+        <w:rPr>
+          <w:rFonts w:cstheme="minorHAnsi"/>
+          <w:bCs/>
         </w:rPr>
         <w:t xml:space="preserve"> </w:t>
       </w:r>
+      <w:bookmarkStart w:id="8" w:name="OLE_LINK1"/>
+      <w:bookmarkStart w:id="9" w:name="OLE_LINK2"/>
       <w:r>
         <w:rPr>
           <w:rFonts w:cstheme="minorHAnsi"/>
@@ -963,11 +1011,14 @@
         </w:rPr>
         <w:t xml:space="preserve">– </w:t>
       </w:r>
-      <w:r>
-        <w:rPr>
-          <w:rFonts w:cstheme="minorHAnsi"/>
-        </w:rPr>
-        <w:t>April 2020</w:t>
+      <w:bookmarkEnd w:id="8"/>
+      <w:bookmarkEnd w:id="9"/>
+      <w:r>
+        <w:rPr>
+          <w:rFonts w:cstheme="minorHAnsi"/>
+          <w:bCs/>
+        </w:rPr>
+        <w:t>Present</w:t>
       </w:r>
     </w:p>
     <w:p>
@@ -983,51 +1034,17 @@
         <w:rPr>
           <w:rFonts w:cstheme="minorHAnsi"/>
         </w:rPr>
-        <w:t>Created a full</w:t>
-      </w:r>
-      <w:r>
-        <w:rPr>
-          <w:rFonts w:cstheme="minorHAnsi"/>
-        </w:rPr>
-        <w:t>y</w:t>
-      </w:r>
-      <w:r>
-        <w:rPr>
-          <w:rFonts w:cstheme="minorHAnsi"/>
-        </w:rPr>
-        <w:t xml:space="preserve"> interactive application </w:t>
-      </w:r>
-      <w:r>
-        <w:rPr>
-          <w:rFonts w:cstheme="minorHAnsi"/>
-        </w:rPr>
-        <w:t xml:space="preserve">that allows </w:t>
-      </w:r>
-      <w:r>
-        <w:rPr>
-          <w:rFonts w:cstheme="minorHAnsi"/>
-        </w:rPr>
-        <w:t xml:space="preserve">24 </w:t>
-      </w:r>
-      <w:r>
-        <w:rPr>
-          <w:rFonts w:cstheme="minorHAnsi"/>
-        </w:rPr>
-        <w:t xml:space="preserve">users to create and </w:t>
-      </w:r>
-      <w:r>
-        <w:rPr>
-          <w:rFonts w:cstheme="minorHAnsi"/>
-        </w:rPr>
-        <w:t>view</w:t>
-      </w:r>
-      <w:r>
-        <w:rPr>
-          <w:rFonts w:cstheme="minorHAnsi"/>
-        </w:rPr>
-        <w:t xml:space="preserve"> their tickets</w:t>
+        <w:t xml:space="preserve">As an independent developer, created </w:t>
+      </w:r>
+      <w:r>
+        <w:rPr>
+          <w:rFonts w:cstheme="minorHAnsi"/>
+        </w:rPr>
+        <w:t>a custom website in HTML, CSS, and JavaScript</w:t>
       </w:r>
     </w:p>
+    <w:bookmarkEnd w:id="6"/>
+    <w:bookmarkEnd w:id="7"/>
     <w:p>
       <w:pPr>
         <w:pStyle w:val="ListParagraph"/>
@@ -1036,79 +1053,12 @@
           <w:numId w:val="3"/>
         </w:numPr>
         <w:spacing w:after="0" w:line="276" w:lineRule="auto"/>
-        <w:rPr>
-          <w:color w:val="000000" w:themeColor="text1"/>
-        </w:rPr>
-      </w:pPr>
-      <w:r>
-        <w:rPr>
-          <w:rFonts w:cstheme="minorHAnsi"/>
-          <w:color w:val="000000" w:themeColor="text1"/>
-        </w:rPr>
-        <w:t>Scanner classes</w:t>
-      </w:r>
-      <w:r>
-        <w:rPr>
-          <w:rFonts w:cstheme="minorHAnsi"/>
-          <w:color w:val="000000" w:themeColor="text1"/>
-        </w:rPr>
-        <w:t xml:space="preserve"> store and retrieve </w:t>
-      </w:r>
-      <w:r>
-        <w:rPr>
-          <w:rFonts w:cstheme="minorHAnsi"/>
-          <w:color w:val="000000" w:themeColor="text1"/>
-        </w:rPr>
-        <w:t xml:space="preserve">24 </w:t>
-      </w:r>
-      <w:r>
-        <w:rPr>
-          <w:rFonts w:cstheme="minorHAnsi"/>
-          <w:color w:val="000000" w:themeColor="text1"/>
-        </w:rPr>
-        <w:t xml:space="preserve">customers, </w:t>
-      </w:r>
-      <w:r>
-        <w:rPr>
-          <w:rFonts w:cstheme="minorHAnsi"/>
-          <w:color w:val="000000" w:themeColor="text1"/>
-        </w:rPr>
-        <w:t xml:space="preserve">13 </w:t>
-      </w:r>
-      <w:r>
-        <w:rPr>
-          <w:rFonts w:cstheme="minorHAnsi"/>
-          <w:color w:val="000000" w:themeColor="text1"/>
-        </w:rPr>
-        <w:t xml:space="preserve">tickets, and </w:t>
-      </w:r>
-      <w:r>
-        <w:rPr>
-          <w:rFonts w:cstheme="minorHAnsi"/>
-          <w:color w:val="000000" w:themeColor="text1"/>
-        </w:rPr>
-        <w:t xml:space="preserve">5 </w:t>
-      </w:r>
-      <w:r>
-        <w:rPr>
-          <w:rFonts w:cstheme="minorHAnsi"/>
-          <w:color w:val="000000" w:themeColor="text1"/>
-        </w:rPr>
-        <w:t xml:space="preserve">airports from </w:t>
-      </w:r>
-      <w:r>
-        <w:rPr>
-          <w:rFonts w:cstheme="minorHAnsi"/>
-          <w:color w:val="000000" w:themeColor="text1"/>
-        </w:rPr>
-        <w:t>3</w:t>
-      </w:r>
-      <w:r>
-        <w:rPr>
-          <w:rFonts w:cstheme="minorHAnsi"/>
-          <w:color w:val="000000" w:themeColor="text1"/>
-        </w:rPr>
-        <w:t xml:space="preserve"> databases</w:t>
+      </w:pPr>
+      <w:r>
+        <w:rPr>
+          <w:rFonts w:cstheme="minorHAnsi"/>
+        </w:rPr>
+        <w:t>Hosted through Git Hub Pages using a custom DNS server and Domain</w:t>
       </w:r>
     </w:p>
     <w:p>
@@ -1121,28 +1071,7 @@
         <w:spacing w:after="0" w:line="276" w:lineRule="auto"/>
       </w:pPr>
       <w:r>
-        <w:t xml:space="preserve">Built </w:t>
-      </w:r>
-      <w:r>
-        <w:t xml:space="preserve">using Git as a version control </w:t>
-      </w:r>
-      <w:r>
-        <w:t>through</w:t>
-      </w:r>
-      <w:r>
-        <w:t xml:space="preserve"> </w:t>
-      </w:r>
-      <w:r>
-        <w:t>3</w:t>
-      </w:r>
-      <w:r>
-        <w:t xml:space="preserve"> shared remote </w:t>
-      </w:r>
-      <w:r>
-        <w:t>repositories</w:t>
-      </w:r>
-      <w:r>
-        <w:t xml:space="preserve"> </w:t>
+        <w:t>Developed a responsive design that changes depending on platform and screen size</w:t>
       </w:r>
     </w:p>
     <w:p>
@@ -1155,107 +1084,10 @@
         <w:spacing w:after="0" w:line="276" w:lineRule="auto"/>
       </w:pPr>
       <w:r>
-        <w:t>Designed b</w:t>
-      </w:r>
-      <w:r>
-        <w:t xml:space="preserve">ased on UML diagrams and </w:t>
-      </w:r>
-      <w:r>
-        <w:t xml:space="preserve">GRASP </w:t>
-      </w:r>
-      <w:r>
-        <w:t>Design patterns</w:t>
-      </w:r>
-      <w:r>
-        <w:t xml:space="preserve"> </w:t>
-      </w:r>
-      <w:r>
-        <w:t>created</w:t>
-      </w:r>
-      <w:r>
-        <w:t xml:space="preserve"> by </w:t>
-      </w:r>
-      <w:r>
-        <w:t>a</w:t>
-      </w:r>
-      <w:r>
-        <w:t xml:space="preserve"> team</w:t>
-      </w:r>
-      <w:r>
-        <w:t xml:space="preserve"> of 5</w:t>
-      </w:r>
-    </w:p>
-    <w:p>
-      <w:pPr>
-        <w:tabs>
-          <w:tab w:val="right" w:pos="10080"/>
-        </w:tabs>
-        <w:spacing w:before="120" w:after="0" w:line="276" w:lineRule="auto"/>
-        <w:rPr>
-          <w:rFonts w:cstheme="minorHAnsi"/>
-          <w:b/>
-          <w:bCs/>
-        </w:rPr>
-      </w:pPr>
-      <w:bookmarkStart w:id="6" w:name="OLE_LINK3"/>
-      <w:bookmarkStart w:id="7" w:name="OLE_LINK4"/>
-      <w:r>
-        <w:rPr>
-          <w:rFonts w:ascii="Abadi" w:hAnsi="Abadi" w:cstheme="minorHAnsi"/>
-          <w:b/>
-          <w:bCs/>
-          <w:color w:val="000000" w:themeColor="text1"/>
-        </w:rPr>
-        <w:t>Home Automations Project, Mobile A</w:t>
-      </w:r>
-      <w:r>
-        <w:rPr>
-          <w:rFonts w:ascii="Abadi" w:hAnsi="Abadi" w:cstheme="minorHAnsi"/>
-          <w:b/>
-          <w:bCs/>
-          <w:color w:val="000000" w:themeColor="text1"/>
-        </w:rPr>
-        <w:t>L</w:t>
-      </w:r>
-      <w:r>
-        <w:rPr>
-          <w:rFonts w:cstheme="minorHAnsi"/>
-          <w:b/>
-          <w:bCs/>
-        </w:rPr>
-        <w:tab/>
-      </w:r>
-      <w:r>
-        <w:rPr>
-          <w:rFonts w:cstheme="minorHAnsi"/>
-          <w:bCs/>
-        </w:rPr>
-        <w:t>September 2020</w:t>
-      </w:r>
-      <w:r>
-        <w:rPr>
-          <w:rFonts w:cstheme="minorHAnsi"/>
-          <w:bCs/>
-        </w:rPr>
-        <w:t xml:space="preserve"> </w:t>
-      </w:r>
-      <w:bookmarkStart w:id="8" w:name="OLE_LINK1"/>
-      <w:bookmarkStart w:id="9" w:name="OLE_LINK2"/>
-      <w:r>
-        <w:rPr>
-          <w:rFonts w:cstheme="minorHAnsi"/>
-          <w:bCs/>
-        </w:rPr>
-        <w:t xml:space="preserve">– </w:t>
-      </w:r>
-      <w:bookmarkEnd w:id="8"/>
-      <w:bookmarkEnd w:id="9"/>
-      <w:r>
-        <w:rPr>
-          <w:rFonts w:cstheme="minorHAnsi"/>
-          <w:bCs/>
-        </w:rPr>
-        <w:t>Present</w:t>
+        <w:t>Implemented Intersection Observers to gauge user scroll position</w:t>
+      </w:r>
+      <w:r>
+        <w:t xml:space="preserve"> and activate scripts/animations</w:t>
       </w:r>
     </w:p>
     <w:p>
@@ -1268,40 +1100,89 @@
         <w:spacing w:after="0" w:line="276" w:lineRule="auto"/>
       </w:pPr>
       <w:r>
-        <w:rPr>
-          <w:rFonts w:cstheme="minorHAnsi"/>
-        </w:rPr>
-        <w:t>As an independent developer, c</w:t>
-      </w:r>
-      <w:r>
-        <w:rPr>
-          <w:rFonts w:cstheme="minorHAnsi"/>
-        </w:rPr>
-        <w:t xml:space="preserve">reated </w:t>
-      </w:r>
-      <w:r>
-        <w:rPr>
-          <w:rFonts w:cstheme="minorHAnsi"/>
-        </w:rPr>
-        <w:t xml:space="preserve">41 </w:t>
-      </w:r>
-      <w:r>
-        <w:rPr>
-          <w:rFonts w:cstheme="minorHAnsi"/>
-        </w:rPr>
-        <w:t xml:space="preserve">unique pistons with various </w:t>
-      </w:r>
-      <w:r>
-        <w:rPr>
-          <w:rFonts w:cstheme="minorHAnsi"/>
-        </w:rPr>
-        <w:t>inputs</w:t>
-      </w:r>
-      <w:r>
-        <w:rPr>
-          <w:rFonts w:cstheme="minorHAnsi"/>
-        </w:rPr>
-        <w:t xml:space="preserve"> using webCoRE</w:t>
+        <w:t xml:space="preserve">Used jQuery for simple backend components and JavaScript for </w:t>
+      </w:r>
+      <w:r>
+        <w:t>more</w:t>
+      </w:r>
+      <w:r>
+        <w:t xml:space="preserve"> complex logic</w:t>
+      </w:r>
+    </w:p>
+    <w:p>
+      <w:pPr>
+        <w:tabs>
+          <w:tab w:val="right" w:pos="10080"/>
+        </w:tabs>
+        <w:spacing w:before="120" w:after="0" w:line="276" w:lineRule="auto"/>
+        <w:rPr>
+          <w:rFonts w:cstheme="minorHAnsi"/>
+        </w:rPr>
+      </w:pPr>
+      <w:r>
+        <w:rPr>
+          <w:rFonts w:ascii="Abadi" w:hAnsi="Abadi" w:cstheme="minorHAnsi"/>
+          <w:b/>
+          <w:bCs/>
+        </w:rPr>
+        <w:t>Air Traffic Controller Application</w:t>
+      </w:r>
+      <w:r>
+        <w:rPr>
+          <w:rFonts w:ascii="Abadi" w:hAnsi="Abadi" w:cstheme="minorHAnsi"/>
+          <w:b/>
+          <w:bCs/>
+        </w:rPr>
+        <w:t>, Course</w:t>
+      </w:r>
+      <w:r>
+        <w:rPr>
+          <w:rFonts w:ascii="Abadi" w:hAnsi="Abadi" w:cstheme="minorHAnsi"/>
+          <w:b/>
+          <w:bCs/>
+        </w:rPr>
+        <w:t>:</w:t>
+      </w:r>
+      <w:r>
+        <w:rPr>
+          <w:rFonts w:ascii="Abadi" w:hAnsi="Abadi" w:cstheme="minorHAnsi"/>
+          <w:b/>
+          <w:bCs/>
+        </w:rPr>
+        <w:t xml:space="preserve"> Software Modeling and Design</w:t>
+      </w:r>
+      <w:r>
+        <w:rPr>
+          <w:rFonts w:cstheme="minorHAnsi"/>
+          <w:b/>
+          <w:bCs/>
+        </w:rPr>
+        <w:tab/>
+      </w:r>
+      <w:r>
+        <w:rPr>
+          <w:rFonts w:cstheme="minorHAnsi"/>
+        </w:rPr>
+        <w:t>January</w:t>
+      </w:r>
+      <w:r>
+        <w:rPr>
+          <w:rFonts w:cstheme="minorHAnsi"/>
+        </w:rPr>
+        <w:t xml:space="preserve"> </w:t>
+      </w:r>
+      <w:r>
+        <w:rPr>
+          <w:rFonts w:cstheme="minorHAnsi"/>
+          <w:bCs/>
+        </w:rPr>
+        <w:t xml:space="preserve">– </w:t>
+      </w:r>
+      <w:r>
+        <w:rPr>
+          <w:rFonts w:cstheme="minorHAnsi"/>
+        </w:rPr>
+        <w:t>April 2020</w:t>
       </w:r>
     </w:p>
     <w:p>
@@ -1317,41 +1198,208 @@
         <w:rPr>
           <w:rFonts w:cstheme="minorHAnsi"/>
         </w:rPr>
-        <w:t>Implemented</w:t>
-      </w:r>
-      <w:r>
-        <w:rPr>
-          <w:rFonts w:cstheme="minorHAnsi"/>
-        </w:rPr>
+        <w:t>Created a full</w:t>
+      </w:r>
+      <w:r>
+        <w:rPr>
+          <w:rFonts w:cstheme="minorHAnsi"/>
+        </w:rPr>
+        <w:t>y</w:t>
+      </w:r>
+      <w:r>
+        <w:rPr>
+          <w:rFonts w:cstheme="minorHAnsi"/>
+        </w:rPr>
+        <w:t xml:space="preserve"> interactive application </w:t>
+      </w:r>
+      <w:r>
+        <w:rPr>
+          <w:rFonts w:cstheme="minorHAnsi"/>
+        </w:rPr>
+        <w:t xml:space="preserve">that allows </w:t>
+      </w:r>
+      <w:r>
+        <w:rPr>
+          <w:rFonts w:cstheme="minorHAnsi"/>
+        </w:rPr>
+        <w:t xml:space="preserve">24 </w:t>
+      </w:r>
+      <w:r>
+        <w:rPr>
+          <w:rFonts w:cstheme="minorHAnsi"/>
+        </w:rPr>
+        <w:t xml:space="preserve">users to create and </w:t>
+      </w:r>
+      <w:r>
+        <w:rPr>
+          <w:rFonts w:cstheme="minorHAnsi"/>
+        </w:rPr>
+        <w:t>view</w:t>
+      </w:r>
+      <w:r>
+        <w:rPr>
+          <w:rFonts w:cstheme="minorHAnsi"/>
+        </w:rPr>
+        <w:t xml:space="preserve"> their tickets</w:t>
+      </w:r>
+    </w:p>
+    <w:p>
+      <w:pPr>
+        <w:pStyle w:val="ListParagraph"/>
+        <w:numPr>
+          <w:ilvl w:val="0"/>
+          <w:numId w:val="3"/>
+        </w:numPr>
+        <w:spacing w:after="0" w:line="276" w:lineRule="auto"/>
+        <w:rPr>
+          <w:color w:val="000000" w:themeColor="text1"/>
+        </w:rPr>
+      </w:pPr>
+      <w:r>
+        <w:rPr>
+          <w:rFonts w:cstheme="minorHAnsi"/>
+          <w:color w:val="000000" w:themeColor="text1"/>
+        </w:rPr>
+        <w:t>Scanner classes</w:t>
+      </w:r>
+      <w:r>
+        <w:rPr>
+          <w:rFonts w:cstheme="minorHAnsi"/>
+          <w:color w:val="000000" w:themeColor="text1"/>
+        </w:rPr>
+        <w:t xml:space="preserve"> store and retrieve </w:t>
+      </w:r>
+      <w:r>
+        <w:rPr>
+          <w:rFonts w:cstheme="minorHAnsi"/>
+          <w:color w:val="000000" w:themeColor="text1"/>
+        </w:rPr>
+        <w:t xml:space="preserve">24 </w:t>
+      </w:r>
+      <w:r>
+        <w:rPr>
+          <w:rFonts w:cstheme="minorHAnsi"/>
+          <w:color w:val="000000" w:themeColor="text1"/>
+        </w:rPr>
+        <w:t xml:space="preserve">customers, </w:t>
+      </w:r>
+      <w:r>
+        <w:rPr>
+          <w:rFonts w:cstheme="minorHAnsi"/>
+          <w:color w:val="000000" w:themeColor="text1"/>
+        </w:rPr>
+        <w:t xml:space="preserve">13 </w:t>
+      </w:r>
+      <w:r>
+        <w:rPr>
+          <w:rFonts w:cstheme="minorHAnsi"/>
+          <w:color w:val="000000" w:themeColor="text1"/>
+        </w:rPr>
+        <w:t xml:space="preserve">tickets, and </w:t>
+      </w:r>
+      <w:r>
+        <w:rPr>
+          <w:rFonts w:cstheme="minorHAnsi"/>
+          <w:color w:val="000000" w:themeColor="text1"/>
+        </w:rPr>
+        <w:t xml:space="preserve">5 </w:t>
+      </w:r>
+      <w:r>
+        <w:rPr>
+          <w:rFonts w:cstheme="minorHAnsi"/>
+          <w:color w:val="000000" w:themeColor="text1"/>
+        </w:rPr>
+        <w:t xml:space="preserve">airports from </w:t>
+      </w:r>
+      <w:r>
+        <w:rPr>
+          <w:rFonts w:cstheme="minorHAnsi"/>
+          <w:color w:val="000000" w:themeColor="text1"/>
+        </w:rPr>
+        <w:t>3</w:t>
+      </w:r>
+      <w:r>
+        <w:rPr>
+          <w:rFonts w:cstheme="minorHAnsi"/>
+          <w:color w:val="000000" w:themeColor="text1"/>
+        </w:rPr>
+        <w:t xml:space="preserve"> databases</w:t>
+      </w:r>
+    </w:p>
+    <w:p>
+      <w:pPr>
+        <w:pStyle w:val="ListParagraph"/>
+        <w:numPr>
+          <w:ilvl w:val="0"/>
+          <w:numId w:val="3"/>
+        </w:numPr>
+        <w:spacing w:after="0" w:line="276" w:lineRule="auto"/>
+      </w:pPr>
+      <w:r>
+        <w:t xml:space="preserve">Built </w:t>
+      </w:r>
+      <w:r>
+        <w:t xml:space="preserve">using Git as a version control </w:t>
+      </w:r>
+      <w:r>
+        <w:t>through</w:t>
+      </w:r>
+      <w:r>
         <w:t xml:space="preserve"> </w:t>
       </w:r>
       <w:r>
-        <w:rPr>
-          <w:rFonts w:cstheme="minorHAnsi"/>
-        </w:rPr>
-        <w:t xml:space="preserve">31 </w:t>
-      </w:r>
-      <w:r>
-        <w:rPr>
-          <w:rFonts w:cstheme="minorHAnsi"/>
-        </w:rPr>
-        <w:t xml:space="preserve">virtual switches and </w:t>
-      </w:r>
-      <w:r>
-        <w:rPr>
-          <w:rFonts w:cstheme="minorHAnsi"/>
-        </w:rPr>
-        <w:t xml:space="preserve">9 </w:t>
-      </w:r>
-      <w:r>
-        <w:rPr>
-          <w:rFonts w:cstheme="minorHAnsi"/>
-        </w:rPr>
-        <w:t>custom device handlers for advanced automations</w:t>
+        <w:t>3</w:t>
+      </w:r>
+      <w:r>
+        <w:t xml:space="preserve"> shared remote </w:t>
+      </w:r>
+      <w:r>
+        <w:t>repositories</w:t>
+      </w:r>
+      <w:r>
+        <w:t xml:space="preserve"> </w:t>
       </w:r>
     </w:p>
-    <w:bookmarkEnd w:id="6"/>
-    <w:bookmarkEnd w:id="7"/>
+    <w:p>
+      <w:pPr>
+        <w:pStyle w:val="ListParagraph"/>
+        <w:numPr>
+          <w:ilvl w:val="0"/>
+          <w:numId w:val="3"/>
+        </w:numPr>
+        <w:spacing w:after="0" w:line="276" w:lineRule="auto"/>
+      </w:pPr>
+      <w:r>
+        <w:t>Designed b</w:t>
+      </w:r>
+      <w:r>
+        <w:t xml:space="preserve">ased on UML diagrams and </w:t>
+      </w:r>
+      <w:r>
+        <w:t xml:space="preserve">GRASP </w:t>
+      </w:r>
+      <w:r>
+        <w:t>Design patterns</w:t>
+      </w:r>
+      <w:r>
+        <w:t xml:space="preserve"> </w:t>
+      </w:r>
+      <w:r>
+        <w:t>created</w:t>
+      </w:r>
+      <w:r>
+        <w:t xml:space="preserve"> by </w:t>
+      </w:r>
+      <w:r>
+        <w:t>a</w:t>
+      </w:r>
+      <w:r>
+        <w:t xml:space="preserve"> team</w:t>
+      </w:r>
+      <w:r>
+        <w:t xml:space="preserve"> of 5</w:t>
+      </w:r>
+    </w:p>
     <w:p>
       <w:pPr>
         <w:tabs>
@@ -1496,27 +1544,13 @@
         <w:rPr>
           <w:rFonts w:cstheme="minorHAnsi"/>
         </w:rPr>
-        <w:t xml:space="preserve">sing Python with </w:t>
-      </w:r>
-      <w:proofErr w:type="spellStart"/>
-      <w:r>
-        <w:rPr>
-          <w:rFonts w:cstheme="minorHAnsi"/>
-        </w:rPr>
-        <w:t>Py</w:t>
-      </w:r>
-      <w:r>
-        <w:rPr>
-          <w:rFonts w:cstheme="minorHAnsi"/>
-        </w:rPr>
-        <w:t>game</w:t>
-      </w:r>
-      <w:proofErr w:type="spellEnd"/>
-      <w:r>
-        <w:rPr>
-          <w:rFonts w:cstheme="minorHAnsi"/>
-        </w:rPr>
-        <w:t xml:space="preserve">, </w:t>
+        <w:t>sing Python with Py</w:t>
+      </w:r>
+      <w:r>
+        <w:rPr>
+          <w:rFonts w:cstheme="minorHAnsi"/>
+        </w:rPr>
+        <w:t xml:space="preserve">game, </w:t>
       </w:r>
       <w:r>
         <w:rPr>
@@ -1576,38 +1610,18 @@
     </w:p>
     <w:p>
       <w:pPr>
-        <w:tabs>
-          <w:tab w:val="right" w:pos="10080"/>
-        </w:tabs>
-        <w:spacing w:before="120" w:after="0" w:line="276" w:lineRule="auto"/>
-        <w:rPr>
-          <w:rFonts w:cstheme="minorHAnsi"/>
-          <w:b/>
-          <w:bCs/>
-        </w:rPr>
+        <w:pBdr>
+          <w:bottom w:val="single" w:sz="12" w:space="1" w:color="000000"/>
+        </w:pBdr>
+        <w:spacing w:after="0" w:line="276" w:lineRule="auto"/>
       </w:pPr>
       <w:r>
         <w:rPr>
           <w:rFonts w:ascii="Abadi" w:hAnsi="Abadi" w:cstheme="minorHAnsi"/>
-          <w:b/>
-          <w:bCs/>
-        </w:rPr>
-        <w:t>Built a Git Client Manager</w:t>
-      </w:r>
-      <w:r>
-        <w:rPr>
-          <w:rFonts w:cstheme="minorHAnsi"/>
-          <w:b/>
-          <w:bCs/>
-        </w:rPr>
-        <w:tab/>
-      </w:r>
-      <w:r>
-        <w:rPr>
-          <w:rFonts w:cstheme="minorHAnsi"/>
-          <w:bCs/>
-        </w:rPr>
-        <w:t xml:space="preserve">February 2019 </w:t>
+          <w:sz w:val="24"/>
+          <w:szCs w:val="24"/>
+        </w:rPr>
+        <w:t>LEADERSHIP AND AWARDS</w:t>
       </w:r>
     </w:p>
     <w:p>
@@ -1618,32 +1632,33 @@
           <w:numId w:val="2"/>
         </w:numPr>
         <w:spacing w:after="0" w:line="276" w:lineRule="auto"/>
-      </w:pPr>
-      <w:bookmarkStart w:id="12" w:name="OLE_LINK11"/>
-      <w:bookmarkStart w:id="13" w:name="OLE_LINK12"/>
-      <w:r>
-        <w:rPr>
-          <w:rFonts w:cstheme="minorHAnsi"/>
-        </w:rPr>
-        <w:t>As an independent developer,</w:t>
-      </w:r>
-      <w:r>
-        <w:rPr>
-          <w:rFonts w:cstheme="minorHAnsi"/>
-        </w:rPr>
-        <w:t xml:space="preserve"> control</w:t>
-      </w:r>
-      <w:r>
-        <w:rPr>
-          <w:rFonts w:cstheme="minorHAnsi"/>
-        </w:rPr>
-        <w:t>s</w:t>
-      </w:r>
-      <w:r>
-        <w:rPr>
-          <w:rFonts w:cstheme="minorHAnsi"/>
-        </w:rPr>
-        <w:t xml:space="preserve"> local</w:t>
+        <w:rPr>
+          <w:rFonts w:cstheme="minorHAnsi"/>
+        </w:rPr>
+      </w:pPr>
+      <w:r>
+        <w:rPr>
+          <w:rFonts w:cstheme="minorHAnsi"/>
+        </w:rPr>
+        <w:t>G</w:t>
+      </w:r>
+      <w:r>
+        <w:rPr>
+          <w:rFonts w:cstheme="minorHAnsi"/>
+        </w:rPr>
+        <w:t>roup</w:t>
+      </w:r>
+      <w:r>
+        <w:rPr>
+          <w:rFonts w:cstheme="minorHAnsi"/>
+        </w:rPr>
+        <w:t xml:space="preserve"> leader</w:t>
+      </w:r>
+      <w:r>
+        <w:rPr>
+          <w:rFonts w:cstheme="minorHAnsi"/>
+        </w:rPr>
+        <w:t>, elected</w:t>
       </w:r>
       <w:r>
         <w:rPr>
@@ -1655,83 +1670,7 @@
         <w:rPr>
           <w:rFonts w:cstheme="minorHAnsi"/>
         </w:rPr>
-        <w:t>and remote file locations</w:t>
-      </w:r>
-    </w:p>
-    <w:p>
-      <w:pPr>
-        <w:pStyle w:val="ListParagraph"/>
-        <w:spacing w:after="0" w:line="360" w:lineRule="auto"/>
-        <w:rPr>
-          <w:rFonts w:cstheme="minorHAnsi"/>
-        </w:rPr>
-      </w:pPr>
-      <w:r>
-        <w:rPr>
-          <w:rFonts w:cstheme="minorHAnsi"/>
-        </w:rPr>
-        <w:t>on github.com</w:t>
-      </w:r>
-      <w:r>
-        <w:rPr>
-          <w:rFonts w:cstheme="minorHAnsi"/>
-        </w:rPr>
-        <w:t>.</w:t>
-      </w:r>
-    </w:p>
-    <w:bookmarkEnd w:id="12"/>
-    <w:bookmarkEnd w:id="13"/>
-    <w:p>
-      <w:pPr>
-        <w:pBdr>
-          <w:bottom w:val="single" w:sz="12" w:space="1" w:color="000000"/>
-        </w:pBdr>
-        <w:spacing w:after="0" w:line="276" w:lineRule="auto"/>
-      </w:pPr>
-      <w:r>
-        <w:rPr>
-          <w:rFonts w:ascii="Abadi" w:hAnsi="Abadi" w:cstheme="minorHAnsi"/>
-          <w:sz w:val="24"/>
-          <w:szCs w:val="24"/>
-        </w:rPr>
-        <w:t>LEADERSHIP AND AWARDS</w:t>
-      </w:r>
-    </w:p>
-    <w:p>
-      <w:pPr>
-        <w:pStyle w:val="ListParagraph"/>
-        <w:numPr>
-          <w:ilvl w:val="0"/>
-          <w:numId w:val="2"/>
-        </w:numPr>
-        <w:spacing w:after="0" w:line="276" w:lineRule="auto"/>
-        <w:rPr>
-          <w:rFonts w:cstheme="minorHAnsi"/>
-        </w:rPr>
-      </w:pPr>
-      <w:r>
-        <w:rPr>
-          <w:rFonts w:cstheme="minorHAnsi"/>
-        </w:rPr>
-        <w:t>G</w:t>
-      </w:r>
-      <w:r>
-        <w:rPr>
-          <w:rFonts w:cstheme="minorHAnsi"/>
-        </w:rPr>
-        <w:t>roup</w:t>
-      </w:r>
-      <w:r>
-        <w:rPr>
-          <w:rFonts w:cstheme="minorHAnsi"/>
-        </w:rPr>
-        <w:t xml:space="preserve"> leader</w:t>
-      </w:r>
-      <w:r>
-        <w:rPr>
-          <w:rFonts w:cstheme="minorHAnsi"/>
-        </w:rPr>
-        <w:t>, elected</w:t>
+        <w:t>for</w:t>
       </w:r>
       <w:r>
         <w:rPr>
@@ -1743,7 +1682,19 @@
         <w:rPr>
           <w:rFonts w:cstheme="minorHAnsi"/>
         </w:rPr>
-        <w:t>for</w:t>
+        <w:t>team</w:t>
+      </w:r>
+      <w:r>
+        <w:rPr>
+          <w:rFonts w:cstheme="minorHAnsi"/>
+        </w:rPr>
+        <w:t xml:space="preserve"> of 7, Course</w:t>
+      </w:r>
+      <w:r>
+        <w:rPr>
+          <w:rFonts w:cstheme="minorHAnsi"/>
+        </w:rPr>
+        <w:t>:</w:t>
       </w:r>
       <w:r>
         <w:rPr>
@@ -1755,19 +1706,31 @@
         <w:rPr>
           <w:rFonts w:cstheme="minorHAnsi"/>
         </w:rPr>
-        <w:t>team</w:t>
-      </w:r>
-      <w:r>
-        <w:rPr>
-          <w:rFonts w:cstheme="minorHAnsi"/>
-        </w:rPr>
-        <w:t xml:space="preserve"> of 7, Course</w:t>
-      </w:r>
-      <w:r>
-        <w:rPr>
-          <w:rFonts w:cstheme="minorHAnsi"/>
-        </w:rPr>
-        <w:t>:</w:t>
+        <w:t xml:space="preserve">Intro to </w:t>
+      </w:r>
+      <w:r>
+        <w:rPr>
+          <w:rFonts w:cstheme="minorHAnsi"/>
+        </w:rPr>
+        <w:t>Theatre, Auburn Al</w:t>
+      </w:r>
+      <w:r>
+        <w:rPr>
+          <w:rFonts w:cstheme="minorHAnsi"/>
+        </w:rPr>
+        <w:tab/>
+      </w:r>
+      <w:r>
+        <w:rPr>
+          <w:rFonts w:cstheme="minorHAnsi"/>
+        </w:rPr>
+        <w:t xml:space="preserve">      </w:t>
+      </w:r>
+      <w:r>
+        <w:rPr>
+          <w:rFonts w:cstheme="minorHAnsi"/>
+        </w:rPr>
+        <w:t>August 2019</w:t>
       </w:r>
       <w:r>
         <w:rPr>
@@ -1775,44 +1738,8 @@
         </w:rPr>
         <w:t xml:space="preserve"> </w:t>
       </w:r>
-      <w:r>
-        <w:rPr>
-          <w:rFonts w:cstheme="minorHAnsi"/>
-        </w:rPr>
-        <w:t xml:space="preserve">Intro to </w:t>
-      </w:r>
-      <w:r>
-        <w:rPr>
-          <w:rFonts w:cstheme="minorHAnsi"/>
-        </w:rPr>
-        <w:t>Theatre, Auburn Al</w:t>
-      </w:r>
-      <w:r>
-        <w:rPr>
-          <w:rFonts w:cstheme="minorHAnsi"/>
-        </w:rPr>
-        <w:tab/>
-      </w:r>
-      <w:r>
-        <w:rPr>
-          <w:rFonts w:cstheme="minorHAnsi"/>
-        </w:rPr>
-        <w:t xml:space="preserve">      </w:t>
-      </w:r>
-      <w:r>
-        <w:rPr>
-          <w:rFonts w:cstheme="minorHAnsi"/>
-        </w:rPr>
-        <w:t>August 2019</w:t>
-      </w:r>
-      <w:r>
-        <w:rPr>
-          <w:rFonts w:cstheme="minorHAnsi"/>
-        </w:rPr>
-        <w:t xml:space="preserve"> </w:t>
-      </w:r>
-      <w:bookmarkStart w:id="14" w:name="OLE_LINK17"/>
-      <w:bookmarkStart w:id="15" w:name="OLE_LINK18"/>
+      <w:bookmarkStart w:id="12" w:name="OLE_LINK17"/>
+      <w:bookmarkStart w:id="13" w:name="OLE_LINK18"/>
       <w:r>
         <w:rPr>
           <w:rFonts w:cstheme="minorHAnsi"/>
@@ -1820,8 +1747,8 @@
         </w:rPr>
         <w:t>–</w:t>
       </w:r>
-      <w:bookmarkEnd w:id="14"/>
-      <w:bookmarkEnd w:id="15"/>
+      <w:bookmarkEnd w:id="12"/>
+      <w:bookmarkEnd w:id="13"/>
       <w:r>
         <w:rPr>
           <w:rFonts w:cstheme="minorHAnsi"/>

</xml_diff>

<commit_message>
I edited my Resume
</commit_message>
<xml_diff>
--- a/Resume(Spring2021).docx
+++ b/Resume(Spring2021).docx
@@ -510,7 +510,7 @@
           <w:sz w:val="24"/>
           <w:szCs w:val="24"/>
         </w:rPr>
-        <w:t>EDUCATION</w:t>
+        <w:t>WORK EXPIERENCE</w:t>
       </w:r>
     </w:p>
     <w:p>
@@ -519,6 +519,9 @@
           <w:tab w:val="right" w:pos="10080"/>
         </w:tabs>
         <w:spacing w:before="60" w:after="0" w:line="276" w:lineRule="auto"/>
+        <w:rPr>
+          <w:rFonts w:cstheme="minorHAnsi"/>
+        </w:rPr>
       </w:pPr>
       <w:r>
         <w:rPr>
@@ -526,15 +529,7 @@
           <w:b/>
           <w:bCs/>
         </w:rPr>
-        <w:t>Auburn University</w:t>
-      </w:r>
-      <w:r>
-        <w:rPr>
-          <w:rFonts w:ascii="Abadi" w:hAnsi="Abadi" w:cstheme="minorHAnsi"/>
-          <w:b/>
-          <w:bCs/>
-        </w:rPr>
-        <w:t>, Auburn, AL</w:t>
+        <w:t>Ann Leatherwood, Mobile, AL</w:t>
       </w:r>
       <w:r>
         <w:rPr>
@@ -546,110 +541,21 @@
         <w:rPr>
           <w:rFonts w:cstheme="minorHAnsi"/>
         </w:rPr>
-        <w:t>December</w:t>
-      </w:r>
-      <w:r>
-        <w:rPr>
-          <w:rFonts w:cstheme="minorHAnsi"/>
-        </w:rPr>
-        <w:t xml:space="preserve"> 2021</w:t>
-      </w:r>
-    </w:p>
-    <w:p>
-      <w:pPr>
-        <w:spacing w:after="0" w:line="276" w:lineRule="auto"/>
-      </w:pPr>
-      <w:r>
-        <w:rPr>
-          <w:rFonts w:cstheme="minorHAnsi"/>
-        </w:rPr>
-        <w:t xml:space="preserve">Bachelor of Science in Computer Science – </w:t>
-      </w:r>
-      <w:r>
-        <w:rPr>
-          <w:rFonts w:cstheme="minorHAnsi"/>
-        </w:rPr>
-        <w:t xml:space="preserve">Samuel Ginn College of </w:t>
-      </w:r>
-      <w:r>
-        <w:rPr>
-          <w:rFonts w:cstheme="minorHAnsi"/>
-        </w:rPr>
-        <w:t>Engineering</w:t>
-      </w:r>
-      <w:r>
-        <w:rPr>
-          <w:rFonts w:cstheme="minorHAnsi"/>
-        </w:rPr>
-        <w:tab/>
-      </w:r>
-      <w:r>
-        <w:rPr>
-          <w:rFonts w:cstheme="minorHAnsi"/>
-        </w:rPr>
-        <w:tab/>
-      </w:r>
-      <w:r>
-        <w:rPr>
-          <w:rFonts w:cstheme="minorHAnsi"/>
-        </w:rPr>
-        <w:tab/>
-      </w:r>
-      <w:r>
-        <w:rPr>
-          <w:rFonts w:cstheme="minorHAnsi"/>
-        </w:rPr>
-        <w:tab/>
-      </w:r>
-    </w:p>
-    <w:p>
-      <w:pPr>
-        <w:spacing w:after="0" w:line="276" w:lineRule="auto"/>
-      </w:pPr>
-      <w:r>
-        <w:rPr>
-          <w:rFonts w:cstheme="minorHAnsi"/>
-        </w:rPr>
-        <w:t xml:space="preserve">Last </w:t>
-      </w:r>
-      <w:r>
-        <w:rPr>
-          <w:rFonts w:cstheme="minorHAnsi"/>
-        </w:rPr>
-        <w:t>Semester</w:t>
-      </w:r>
-      <w:r>
-        <w:rPr>
-          <w:rFonts w:cstheme="minorHAnsi"/>
-        </w:rPr>
-        <w:t xml:space="preserve"> GPA </w:t>
-      </w:r>
-      <w:r>
-        <w:rPr>
-          <w:rFonts w:cstheme="minorHAnsi"/>
-          <w:color w:val="000000" w:themeColor="text1"/>
-        </w:rPr>
-        <w:t>3.</w:t>
-      </w:r>
-      <w:r>
-        <w:rPr>
-          <w:rFonts w:cstheme="minorHAnsi"/>
-          <w:color w:val="000000" w:themeColor="text1"/>
-        </w:rPr>
-        <w:t>2</w:t>
-      </w:r>
-      <w:r>
-        <w:rPr>
-          <w:rFonts w:cstheme="minorHAnsi"/>
-          <w:color w:val="000000" w:themeColor="text1"/>
-        </w:rPr>
-        <w:t xml:space="preserve"> </w:t>
-      </w:r>
-      <w:r>
-        <w:rPr>
-          <w:rFonts w:cstheme="minorHAnsi"/>
-        </w:rPr>
-        <w:t>/ 4.00</w:t>
+        <w:t xml:space="preserve">June 2021 </w:t>
+      </w:r>
+      <w:r>
+        <w:rPr>
+          <w:rFonts w:cstheme="minorHAnsi"/>
+          <w:bCs/>
+        </w:rPr>
+        <w:t xml:space="preserve">– </w:t>
+      </w:r>
+      <w:r>
+        <w:rPr>
+          <w:rFonts w:cstheme="minorHAnsi"/>
+          <w:bCs/>
+        </w:rPr>
+        <w:t>Present</w:t>
       </w:r>
     </w:p>
     <w:p>
@@ -659,222 +565,76 @@
         </w:tabs>
         <w:spacing w:after="0" w:line="276" w:lineRule="auto"/>
         <w:rPr>
-          <w:rFonts w:cstheme="minorHAnsi"/>
-          <w:b/>
-          <w:bCs/>
-        </w:rPr>
-      </w:pPr>
-      <w:r>
-        <w:rPr>
-          <w:rFonts w:ascii="Abadi" w:hAnsi="Abadi" w:cstheme="minorHAnsi"/>
-          <w:b/>
-          <w:bCs/>
-        </w:rPr>
-        <w:t>Spring Hill College, Mobile, AL</w:t>
-      </w:r>
-      <w:r>
-        <w:rPr>
-          <w:rFonts w:cstheme="minorHAnsi"/>
-          <w:b/>
-          <w:bCs/>
-        </w:rPr>
-        <w:tab/>
-      </w:r>
-      <w:r>
-        <w:rPr>
-          <w:rFonts w:cstheme="minorHAnsi"/>
-          <w:bCs/>
-        </w:rPr>
-        <w:t xml:space="preserve">August 2017 </w:t>
-      </w:r>
-      <w:bookmarkStart w:id="2" w:name="OLE_LINK7"/>
-      <w:bookmarkStart w:id="3" w:name="OLE_LINK8"/>
-      <w:r>
-        <w:rPr>
-          <w:rFonts w:cstheme="minorHAnsi"/>
-          <w:bCs/>
-        </w:rPr>
-        <w:t xml:space="preserve">– </w:t>
-      </w:r>
-      <w:bookmarkEnd w:id="2"/>
-      <w:bookmarkEnd w:id="3"/>
-      <w:r>
-        <w:rPr>
-          <w:rFonts w:cstheme="minorHAnsi"/>
-          <w:bCs/>
-        </w:rPr>
-        <w:t xml:space="preserve">May </w:t>
-      </w:r>
-      <w:r>
-        <w:rPr>
-          <w:rFonts w:cstheme="minorHAnsi"/>
-          <w:bCs/>
-        </w:rPr>
-        <w:t>2018</w:t>
+          <w:rFonts w:ascii="Segoe UI" w:hAnsi="Segoe UI" w:cs="Segoe UI"/>
+          <w:shd w:val="clear" w:color="auto" w:fill="FFFFFF"/>
+        </w:rPr>
+      </w:pPr>
+      <w:r>
+        <w:rPr>
+          <w:rFonts w:ascii="Segoe UI" w:hAnsi="Segoe UI" w:cs="Segoe UI"/>
+          <w:shd w:val="clear" w:color="auto" w:fill="FFFFFF"/>
+        </w:rPr>
+        <w:t xml:space="preserve">Statutory </w:t>
+      </w:r>
+      <w:r>
+        <w:rPr>
+          <w:rFonts w:ascii="Segoe UI" w:hAnsi="Segoe UI" w:cs="Segoe UI"/>
+          <w:shd w:val="clear" w:color="auto" w:fill="FFFFFF"/>
+        </w:rPr>
+        <w:t>Durable Power of Attorney</w:t>
       </w:r>
     </w:p>
     <w:p>
       <w:pPr>
+        <w:tabs>
+          <w:tab w:val="right" w:pos="10080"/>
+        </w:tabs>
         <w:spacing w:after="0" w:line="276" w:lineRule="auto"/>
-        <w:rPr>
-          <w:rFonts w:cstheme="minorHAnsi"/>
-        </w:rPr>
-      </w:pPr>
-      <w:r>
-        <w:rPr>
-          <w:rFonts w:cstheme="minorHAnsi"/>
-        </w:rPr>
-        <w:t>Business Administration – CIS</w:t>
-      </w:r>
-    </w:p>
-    <w:p>
-      <w:pPr>
-        <w:spacing w:after="0" w:line="276" w:lineRule="auto"/>
-        <w:rPr>
-          <w:rFonts w:cstheme="minorHAnsi"/>
-        </w:rPr>
-      </w:pPr>
-      <w:r>
-        <w:rPr>
-          <w:rFonts w:cstheme="minorHAnsi"/>
-        </w:rPr>
-        <w:t>28 credit hours received</w:t>
-      </w:r>
-      <w:r>
-        <w:rPr>
-          <w:rFonts w:cstheme="minorHAnsi"/>
-        </w:rPr>
-        <w:tab/>
-      </w:r>
-      <w:r>
-        <w:rPr>
-          <w:rFonts w:cstheme="minorHAnsi"/>
-        </w:rPr>
-        <w:tab/>
-      </w:r>
-      <w:r>
-        <w:rPr>
-          <w:rFonts w:cstheme="minorHAnsi"/>
-        </w:rPr>
-        <w:tab/>
-      </w:r>
-      <w:r>
-        <w:rPr>
-          <w:rFonts w:cstheme="minorHAnsi"/>
-        </w:rPr>
-        <w:tab/>
-      </w:r>
-    </w:p>
-    <w:p>
-      <w:pPr>
-        <w:spacing w:after="0" w:line="276" w:lineRule="auto"/>
-        <w:rPr>
-          <w:rFonts w:ascii="Abadi" w:hAnsi="Abadi" w:cstheme="minorHAnsi"/>
-          <w:b/>
-          <w:bCs/>
-        </w:rPr>
-      </w:pPr>
-      <w:r>
-        <w:rPr>
-          <w:rFonts w:ascii="Abadi" w:hAnsi="Abadi" w:cstheme="minorHAnsi"/>
-          <w:b/>
-          <w:bCs/>
-        </w:rPr>
-        <w:t>Relevant Course Work:</w:t>
-      </w:r>
-    </w:p>
-    <w:p>
-      <w:pPr>
-        <w:spacing w:after="0" w:line="276" w:lineRule="auto"/>
-        <w:rPr>
-          <w:rFonts w:eastAsia="Times New Roman" w:cstheme="minorHAnsi"/>
-          <w:color w:val="FF0000"/>
-        </w:rPr>
-      </w:pPr>
-      <w:r>
-        <w:rPr>
-          <w:rFonts w:cstheme="minorHAnsi"/>
-        </w:rPr>
-        <w:t>Personal Computer Applications</w:t>
-      </w:r>
-      <w:r>
-        <w:rPr>
-          <w:rFonts w:cstheme="minorHAnsi"/>
-        </w:rPr>
-        <w:t>,</w:t>
-      </w:r>
-      <w:r>
-        <w:rPr>
-          <w:rFonts w:cstheme="minorHAnsi"/>
-        </w:rPr>
-        <w:t xml:space="preserve"> Fundamentals of Computing I</w:t>
-      </w:r>
-      <w:r>
-        <w:rPr>
-          <w:rFonts w:cstheme="minorHAnsi"/>
+      </w:pPr>
+      <w:r>
+        <w:rPr>
+          <w:rFonts w:ascii="Segoe UI" w:hAnsi="Segoe UI" w:cs="Segoe UI"/>
+          <w:sz w:val="21"/>
+          <w:szCs w:val="21"/>
+          <w:shd w:val="clear" w:color="auto" w:fill="FFFFFF"/>
+        </w:rPr>
+        <w:t xml:space="preserve">Elected the position by Elder Law Attorney Kyla Groff and nominated as the best candidate by my grandmother Ann Leatherwood. Helping Ann, who struggles with dementia, by paying bills, </w:t>
+      </w:r>
+      <w:r>
+        <w:rPr>
+          <w:rFonts w:ascii="Segoe UI" w:hAnsi="Segoe UI" w:cs="Segoe UI"/>
+          <w:sz w:val="21"/>
+          <w:szCs w:val="21"/>
+          <w:shd w:val="clear" w:color="auto" w:fill="FFFFFF"/>
+        </w:rPr>
+        <w:t>selling/</w:t>
+      </w:r>
+      <w:r>
+        <w:rPr>
+          <w:rFonts w:ascii="Segoe UI" w:hAnsi="Segoe UI" w:cs="Segoe UI"/>
+          <w:sz w:val="21"/>
+          <w:szCs w:val="21"/>
+          <w:shd w:val="clear" w:color="auto" w:fill="FFFFFF"/>
+        </w:rPr>
+        <w:t>maintaining real-estate, managing retirement, handling taxes, maintaining investments, managing banking, and guiding</w:t>
+      </w:r>
+      <w:r>
+        <w:rPr>
+          <w:rFonts w:ascii="Segoe UI" w:hAnsi="Segoe UI" w:cs="Segoe UI"/>
+          <w:sz w:val="21"/>
+          <w:szCs w:val="21"/>
+          <w:shd w:val="clear" w:color="auto" w:fill="FFFFFF"/>
         </w:rPr>
         <w:t xml:space="preserve"> </w:t>
       </w:r>
       <w:r>
         <w:rPr>
-          <w:rFonts w:cstheme="minorHAnsi"/>
-        </w:rPr>
-        <w:t>and II,</w:t>
-      </w:r>
-      <w:r>
-        <w:rPr>
-          <w:rFonts w:cstheme="minorHAnsi"/>
-        </w:rPr>
-        <w:t xml:space="preserve"> Software Construction, </w:t>
-      </w:r>
-      <w:r>
-        <w:rPr>
-          <w:rFonts w:eastAsia="Times New Roman" w:cstheme="minorHAnsi"/>
-        </w:rPr>
-        <w:t>Principles of Programming Languages,</w:t>
-      </w:r>
-      <w:r>
-        <w:rPr>
-          <w:rFonts w:eastAsia="Times New Roman" w:cstheme="minorHAnsi"/>
-        </w:rPr>
-        <w:t xml:space="preserve"> </w:t>
-      </w:r>
-      <w:r>
-        <w:rPr>
-          <w:rFonts w:eastAsia="Times New Roman" w:cstheme="minorHAnsi"/>
-        </w:rPr>
-        <w:t xml:space="preserve">Discrete Structures, Computer Organization and Assembly Language, </w:t>
-      </w:r>
-      <w:r>
-        <w:rPr>
-          <w:rFonts w:eastAsia="Times New Roman" w:cstheme="minorHAnsi"/>
-        </w:rPr>
-        <w:t>Digital Logic Circuits</w:t>
-      </w:r>
-      <w:r>
-        <w:rPr>
-          <w:rFonts w:eastAsia="Times New Roman" w:cstheme="minorHAnsi"/>
-        </w:rPr>
-        <w:t>, Operating</w:t>
-      </w:r>
-      <w:r>
-        <w:rPr>
-          <w:rFonts w:eastAsia="Times New Roman" w:cstheme="minorHAnsi"/>
-        </w:rPr>
-        <w:t xml:space="preserve"> </w:t>
-      </w:r>
-      <w:r>
-        <w:rPr>
-          <w:rFonts w:eastAsia="Times New Roman" w:cstheme="minorHAnsi"/>
-        </w:rPr>
-        <w:t xml:space="preserve">Systems, Software Modeling and Design, </w:t>
-      </w:r>
-      <w:r>
-        <w:rPr>
-          <w:rFonts w:eastAsia="Times New Roman" w:cstheme="minorHAnsi"/>
-          <w:color w:val="000000" w:themeColor="text1"/>
-        </w:rPr>
-        <w:t>Computer Architecture</w:t>
+          <w:rFonts w:ascii="Segoe UI" w:hAnsi="Segoe UI" w:cs="Segoe UI"/>
+          <w:sz w:val="21"/>
+          <w:szCs w:val="21"/>
+          <w:shd w:val="clear" w:color="auto" w:fill="FFFFFF"/>
+        </w:rPr>
+        <w:t>health plans.</w:t>
       </w:r>
     </w:p>
     <w:p>
@@ -882,7 +642,275 @@
         <w:pBdr>
           <w:bottom w:val="single" w:sz="12" w:space="1" w:color="000000"/>
         </w:pBdr>
-        <w:spacing w:before="240" w:after="0" w:line="276" w:lineRule="auto"/>
+        <w:spacing w:after="0" w:line="276" w:lineRule="auto"/>
+      </w:pPr>
+      <w:r>
+        <w:rPr>
+          <w:rFonts w:ascii="Abadi" w:hAnsi="Abadi"/>
+          <w:sz w:val="24"/>
+          <w:szCs w:val="24"/>
+        </w:rPr>
+        <w:t>EDUCATION</w:t>
+      </w:r>
+    </w:p>
+    <w:p>
+      <w:pPr>
+        <w:tabs>
+          <w:tab w:val="right" w:pos="10080"/>
+        </w:tabs>
+        <w:spacing w:before="60" w:after="0" w:line="276" w:lineRule="auto"/>
+      </w:pPr>
+      <w:r>
+        <w:rPr>
+          <w:rFonts w:ascii="Abadi" w:hAnsi="Abadi" w:cstheme="minorHAnsi"/>
+          <w:b/>
+          <w:bCs/>
+        </w:rPr>
+        <w:t>Auburn University</w:t>
+      </w:r>
+      <w:r>
+        <w:rPr>
+          <w:rFonts w:ascii="Abadi" w:hAnsi="Abadi" w:cstheme="minorHAnsi"/>
+          <w:b/>
+          <w:bCs/>
+        </w:rPr>
+        <w:t>, Auburn, AL</w:t>
+      </w:r>
+      <w:r>
+        <w:rPr>
+          <w:rFonts w:cstheme="minorHAnsi"/>
+        </w:rPr>
+        <w:tab/>
+      </w:r>
+      <w:r>
+        <w:rPr>
+          <w:rFonts w:cstheme="minorHAnsi"/>
+        </w:rPr>
+        <w:t>December</w:t>
+      </w:r>
+      <w:r>
+        <w:rPr>
+          <w:rFonts w:cstheme="minorHAnsi"/>
+        </w:rPr>
+        <w:t xml:space="preserve"> 2021</w:t>
+      </w:r>
+    </w:p>
+    <w:p>
+      <w:pPr>
+        <w:spacing w:after="0" w:line="276" w:lineRule="auto"/>
+      </w:pPr>
+      <w:r>
+        <w:rPr>
+          <w:rFonts w:cstheme="minorHAnsi"/>
+        </w:rPr>
+        <w:t xml:space="preserve">Bachelor of Science in Computer Science – </w:t>
+      </w:r>
+      <w:r>
+        <w:rPr>
+          <w:rFonts w:cstheme="minorHAnsi"/>
+        </w:rPr>
+        <w:t xml:space="preserve">Samuel Ginn College of </w:t>
+      </w:r>
+      <w:r>
+        <w:rPr>
+          <w:rFonts w:cstheme="minorHAnsi"/>
+        </w:rPr>
+        <w:t>Engineering</w:t>
+      </w:r>
+      <w:r>
+        <w:rPr>
+          <w:rFonts w:cstheme="minorHAnsi"/>
+        </w:rPr>
+        <w:tab/>
+      </w:r>
+      <w:r>
+        <w:rPr>
+          <w:rFonts w:cstheme="minorHAnsi"/>
+        </w:rPr>
+        <w:tab/>
+      </w:r>
+      <w:r>
+        <w:rPr>
+          <w:rFonts w:cstheme="minorHAnsi"/>
+        </w:rPr>
+        <w:tab/>
+      </w:r>
+      <w:r>
+        <w:rPr>
+          <w:rFonts w:cstheme="minorHAnsi"/>
+        </w:rPr>
+        <w:tab/>
+      </w:r>
+    </w:p>
+    <w:p>
+      <w:pPr>
+        <w:spacing w:after="0" w:line="276" w:lineRule="auto"/>
+      </w:pPr>
+      <w:r>
+        <w:rPr>
+          <w:rFonts w:cstheme="minorHAnsi"/>
+        </w:rPr>
+        <w:t xml:space="preserve">Last </w:t>
+      </w:r>
+      <w:r>
+        <w:rPr>
+          <w:rFonts w:cstheme="minorHAnsi"/>
+        </w:rPr>
+        <w:t>Semester</w:t>
+      </w:r>
+      <w:r>
+        <w:rPr>
+          <w:rFonts w:cstheme="minorHAnsi"/>
+        </w:rPr>
+        <w:t xml:space="preserve"> GPA </w:t>
+      </w:r>
+      <w:r>
+        <w:rPr>
+          <w:rFonts w:cstheme="minorHAnsi"/>
+          <w:color w:val="000000" w:themeColor="text1"/>
+        </w:rPr>
+        <w:t>3.</w:t>
+      </w:r>
+      <w:r>
+        <w:rPr>
+          <w:rFonts w:cstheme="minorHAnsi"/>
+          <w:color w:val="000000" w:themeColor="text1"/>
+        </w:rPr>
+        <w:t>2</w:t>
+      </w:r>
+      <w:r>
+        <w:rPr>
+          <w:rFonts w:cstheme="minorHAnsi"/>
+          <w:color w:val="000000" w:themeColor="text1"/>
+        </w:rPr>
+        <w:t xml:space="preserve"> </w:t>
+      </w:r>
+      <w:r>
+        <w:rPr>
+          <w:rFonts w:cstheme="minorHAnsi"/>
+        </w:rPr>
+        <w:t>/ 4.00</w:t>
+      </w:r>
+    </w:p>
+    <w:p>
+      <w:pPr>
+        <w:tabs>
+          <w:tab w:val="right" w:pos="10080"/>
+        </w:tabs>
+        <w:spacing w:after="0" w:line="276" w:lineRule="auto"/>
+        <w:rPr>
+          <w:rFonts w:cstheme="minorHAnsi"/>
+          <w:b/>
+          <w:bCs/>
+        </w:rPr>
+      </w:pPr>
+      <w:r>
+        <w:rPr>
+          <w:rFonts w:ascii="Abadi" w:hAnsi="Abadi" w:cstheme="minorHAnsi"/>
+          <w:b/>
+          <w:bCs/>
+        </w:rPr>
+        <w:t>Spring Hill College, Mobile, AL</w:t>
+      </w:r>
+      <w:r>
+        <w:rPr>
+          <w:rFonts w:cstheme="minorHAnsi"/>
+          <w:b/>
+          <w:bCs/>
+        </w:rPr>
+        <w:tab/>
+      </w:r>
+      <w:r>
+        <w:rPr>
+          <w:rFonts w:cstheme="minorHAnsi"/>
+          <w:bCs/>
+        </w:rPr>
+        <w:t xml:space="preserve">August 2017 </w:t>
+      </w:r>
+      <w:bookmarkStart w:id="2" w:name="OLE_LINK7"/>
+      <w:bookmarkStart w:id="3" w:name="OLE_LINK8"/>
+      <w:r>
+        <w:rPr>
+          <w:rFonts w:cstheme="minorHAnsi"/>
+          <w:bCs/>
+        </w:rPr>
+        <w:t xml:space="preserve">– </w:t>
+      </w:r>
+      <w:bookmarkEnd w:id="2"/>
+      <w:bookmarkEnd w:id="3"/>
+      <w:r>
+        <w:rPr>
+          <w:rFonts w:cstheme="minorHAnsi"/>
+          <w:bCs/>
+        </w:rPr>
+        <w:t xml:space="preserve">May </w:t>
+      </w:r>
+      <w:r>
+        <w:rPr>
+          <w:rFonts w:cstheme="minorHAnsi"/>
+          <w:bCs/>
+        </w:rPr>
+        <w:t>2018</w:t>
+      </w:r>
+    </w:p>
+    <w:p>
+      <w:pPr>
+        <w:spacing w:after="0" w:line="276" w:lineRule="auto"/>
+        <w:rPr>
+          <w:rFonts w:cstheme="minorHAnsi"/>
+        </w:rPr>
+      </w:pPr>
+      <w:r>
+        <w:rPr>
+          <w:rFonts w:cstheme="minorHAnsi"/>
+        </w:rPr>
+        <w:t>Business Administration – CIS</w:t>
+      </w:r>
+    </w:p>
+    <w:p>
+      <w:pPr>
+        <w:spacing w:after="0" w:line="276" w:lineRule="auto"/>
+        <w:rPr>
+          <w:rFonts w:cstheme="minorHAnsi"/>
+        </w:rPr>
+      </w:pPr>
+      <w:r>
+        <w:rPr>
+          <w:rFonts w:cstheme="minorHAnsi"/>
+        </w:rPr>
+        <w:t>28 credit hours received</w:t>
+      </w:r>
+      <w:r>
+        <w:rPr>
+          <w:rFonts w:cstheme="minorHAnsi"/>
+        </w:rPr>
+        <w:tab/>
+      </w:r>
+      <w:r>
+        <w:rPr>
+          <w:rFonts w:cstheme="minorHAnsi"/>
+        </w:rPr>
+        <w:tab/>
+      </w:r>
+      <w:r>
+        <w:rPr>
+          <w:rFonts w:cstheme="minorHAnsi"/>
+        </w:rPr>
+        <w:tab/>
+      </w:r>
+      <w:r>
+        <w:rPr>
+          <w:rFonts w:cstheme="minorHAnsi"/>
+        </w:rPr>
+        <w:tab/>
+      </w:r>
+    </w:p>
+    <w:p>
+      <w:pPr>
+        <w:pBdr>
+          <w:bottom w:val="single" w:sz="12" w:space="1" w:color="000000"/>
+        </w:pBdr>
+        <w:spacing w:after="0" w:line="276" w:lineRule="auto"/>
       </w:pPr>
       <w:bookmarkStart w:id="4" w:name="OLE_LINK9"/>
       <w:bookmarkStart w:id="5" w:name="OLE_LINK10"/>
@@ -1593,7 +1621,7 @@
           <w:sz w:val="24"/>
           <w:szCs w:val="24"/>
         </w:rPr>
-        <w:t>LEADERSHIP AND AWARDS</w:t>
+        <w:t>AWARDS</w:t>
       </w:r>
     </w:p>
     <w:p>
@@ -1608,96 +1636,19 @@
           <w:rFonts w:cstheme="minorHAnsi"/>
         </w:rPr>
       </w:pPr>
-      <w:r>
-        <w:rPr>
-          <w:rFonts w:cstheme="minorHAnsi"/>
-        </w:rPr>
-        <w:t xml:space="preserve">Appointed </w:t>
-      </w:r>
-      <w:r>
-        <w:rPr>
-          <w:rFonts w:cstheme="minorHAnsi"/>
-        </w:rPr>
-        <w:t>POA</w:t>
-      </w:r>
-      <w:r>
-        <w:rPr>
-          <w:rFonts w:cstheme="minorHAnsi"/>
-        </w:rPr>
-        <w:t xml:space="preserve"> </w:t>
-      </w:r>
-      <w:r>
-        <w:rPr>
-          <w:rFonts w:cstheme="minorHAnsi"/>
-        </w:rPr>
-        <w:t>for</w:t>
-      </w:r>
-      <w:r>
-        <w:rPr>
-          <w:rFonts w:cstheme="minorHAnsi"/>
-        </w:rPr>
-        <w:t xml:space="preserve"> my grandmother to help sell real</w:t>
-      </w:r>
-      <w:r>
-        <w:rPr>
-          <w:rFonts w:cstheme="minorHAnsi"/>
-        </w:rPr>
-        <w:t>-</w:t>
-      </w:r>
-      <w:r>
-        <w:rPr>
-          <w:rFonts w:cstheme="minorHAnsi"/>
-        </w:rPr>
-        <w:t>estate, manage banking, and pay bills</w:t>
-      </w:r>
-      <w:r>
-        <w:rPr>
-          <w:rFonts w:cstheme="minorHAnsi"/>
-        </w:rPr>
-        <w:t xml:space="preserve"> </w:t>
-      </w:r>
-      <w:r>
-        <w:rPr>
-          <w:rFonts w:cstheme="minorHAnsi"/>
-        </w:rPr>
-        <w:t xml:space="preserve">                     </w:t>
-      </w:r>
-      <w:r>
-        <w:rPr>
-          <w:rFonts w:cstheme="minorHAnsi"/>
-        </w:rPr>
-        <w:t>July</w:t>
-      </w:r>
-      <w:r>
-        <w:rPr>
-          <w:rFonts w:cstheme="minorHAnsi"/>
-        </w:rPr>
-        <w:t xml:space="preserve"> </w:t>
-      </w:r>
-      <w:r>
-        <w:rPr>
-          <w:rFonts w:cstheme="minorHAnsi"/>
-        </w:rPr>
-        <w:t>2021</w:t>
-      </w:r>
-    </w:p>
-    <w:p>
-      <w:pPr>
-        <w:pStyle w:val="ListParagraph"/>
-        <w:numPr>
-          <w:ilvl w:val="0"/>
-          <w:numId w:val="2"/>
-        </w:numPr>
-        <w:spacing w:after="0" w:line="276" w:lineRule="auto"/>
-        <w:rPr>
-          <w:rFonts w:cstheme="minorHAnsi"/>
-        </w:rPr>
-      </w:pPr>
-      <w:r>
-        <w:rPr>
-          <w:rFonts w:cstheme="minorHAnsi"/>
-        </w:rPr>
-        <w:t>Gautrelet Scholarship</w:t>
+      <w:proofErr w:type="spellStart"/>
+      <w:r>
+        <w:rPr>
+          <w:rFonts w:cstheme="minorHAnsi"/>
+        </w:rPr>
+        <w:t>Gautrelet</w:t>
+      </w:r>
+      <w:proofErr w:type="spellEnd"/>
+      <w:r>
+        <w:rPr>
+          <w:rFonts w:cstheme="minorHAnsi"/>
+        </w:rPr>
+        <w:t xml:space="preserve"> Scholarship</w:t>
       </w:r>
       <w:r>
         <w:rPr>

</xml_diff>